<commit_message>
The GitHub documentation is Updated!
</commit_message>
<xml_diff>
--- a/05_Misc/00_GitHub/Steps to Check-IN or Update or Add the files in Git-Hub.docx
+++ b/05_Misc/00_GitHub/Steps to Check-IN or Update or Add the files in Git-Hub.docx
@@ -158,11 +158,7 @@
           <w:ilvl w:val="0"/>
           <w:numId w:val="1"/>
         </w:numPr>
-        <w:rPr>
-          <w:b w:val="false"/>
-          <w:b w:val="false"/>
-          <w:bCs w:val="false"/>
-        </w:rPr>
+        <w:rPr/>
       </w:pPr>
       <w:r>
         <w:rPr>
@@ -189,7 +185,61 @@
           <w:i w:val="false"/>
           <w:iCs w:val="false"/>
         </w:rPr>
-        <w:t>” to Add All the Updated and New Files to the Git-Hub</w:t>
+        <w:t xml:space="preserve">” </w:t>
+      </w:r>
+      <w:r>
+        <w:rPr>
+          <w:b w:val="false"/>
+          <w:bCs w:val="false"/>
+          <w:i w:val="false"/>
+          <w:iCs w:val="false"/>
+        </w:rPr>
+        <w:t>or “</w:t>
+      </w:r>
+      <w:r>
+        <w:rPr>
+          <w:b/>
+          <w:bCs/>
+          <w:i w:val="false"/>
+          <w:iCs w:val="false"/>
+        </w:rPr>
+        <w:t>git add -A</w:t>
+      </w:r>
+      <w:r>
+        <w:rPr>
+          <w:b w:val="false"/>
+          <w:bCs w:val="false"/>
+          <w:i w:val="false"/>
+          <w:iCs w:val="false"/>
+        </w:rPr>
+        <w:t>” or “</w:t>
+      </w:r>
+      <w:r>
+        <w:rPr>
+          <w:b/>
+          <w:bCs/>
+          <w:i w:val="false"/>
+          <w:iCs w:val="false"/>
+        </w:rPr>
+        <w:t>git add --all</w:t>
+      </w:r>
+      <w:r>
+        <w:rPr>
+          <w:b w:val="false"/>
+          <w:bCs w:val="false"/>
+          <w:i w:val="false"/>
+          <w:iCs w:val="false"/>
+        </w:rPr>
+        <w:t>”</w:t>
+      </w:r>
+      <w:r>
+        <w:rPr>
+          <w:b w:val="false"/>
+          <w:bCs w:val="false"/>
+          <w:i w:val="false"/>
+          <w:iCs w:val="false"/>
+        </w:rPr>
+        <w:t>to Add All the Updated and New Files to the Git-Hub</w:t>
       </w:r>
     </w:p>
     <w:p>
@@ -240,11 +290,7 @@
           <w:ilvl w:val="0"/>
           <w:numId w:val="1"/>
         </w:numPr>
-        <w:rPr>
-          <w:b w:val="false"/>
-          <w:b w:val="false"/>
-          <w:bCs w:val="false"/>
-        </w:rPr>
+        <w:rPr/>
       </w:pPr>
       <w:r>
         <w:rPr>
@@ -262,34 +308,70 @@
           <w:i w:val="false"/>
           <w:iCs w:val="false"/>
         </w:rPr>
-        <w:t>git commit -m "Check-IN Comments, if Any!" .</w:t>
-      </w:r>
-      <w:r>
-        <w:rPr>
-          <w:b w:val="false"/>
-          <w:bCs w:val="false"/>
-          <w:i w:val="false"/>
-          <w:iCs w:val="false"/>
-        </w:rPr>
-        <w:t xml:space="preserve">” to </w:t>
-      </w:r>
-      <w:r>
-        <w:rPr>
-          <w:b w:val="false"/>
-          <w:bCs w:val="false"/>
-          <w:i w:val="false"/>
-          <w:iCs w:val="false"/>
-        </w:rPr>
-        <w:t>Commit</w:t>
-      </w:r>
-      <w:r>
-        <w:rPr>
-          <w:b w:val="false"/>
-          <w:bCs w:val="false"/>
-          <w:i w:val="false"/>
-          <w:iCs w:val="false"/>
-        </w:rPr>
-        <w:t xml:space="preserve"> All the Updated and New Files to the Git-Hub</w:t>
+        <w:t>git commit -m "Check-IN Comments, if Any!” .</w:t>
+      </w:r>
+      <w:r>
+        <w:rPr>
+          <w:b w:val="false"/>
+          <w:bCs w:val="false"/>
+          <w:i w:val="false"/>
+          <w:iCs w:val="false"/>
+        </w:rPr>
+        <w:t xml:space="preserve">” </w:t>
+      </w:r>
+      <w:r>
+        <w:rPr>
+          <w:b w:val="false"/>
+          <w:bCs w:val="false"/>
+          <w:i w:val="false"/>
+          <w:iCs w:val="false"/>
+        </w:rPr>
+        <w:t>or “</w:t>
+      </w:r>
+      <w:r>
+        <w:rPr>
+          <w:b/>
+          <w:bCs/>
+          <w:i w:val="false"/>
+          <w:iCs w:val="false"/>
+        </w:rPr>
+        <w:t>git commit -m "Check-IN Comments, if Any!” -a</w:t>
+      </w:r>
+      <w:r>
+        <w:rPr>
+          <w:b w:val="false"/>
+          <w:bCs w:val="false"/>
+          <w:i w:val="false"/>
+          <w:iCs w:val="false"/>
+        </w:rPr>
+        <w:t>” or “</w:t>
+      </w:r>
+      <w:r>
+        <w:rPr>
+          <w:b/>
+          <w:bCs/>
+          <w:i w:val="false"/>
+          <w:iCs w:val="false"/>
+        </w:rPr>
+        <w:t>git commit -m "Check-IN Comments, if Any!” --all</w:t>
+      </w:r>
+      <w:r>
+        <w:rPr>
+          <w:b w:val="false"/>
+          <w:bCs w:val="false"/>
+          <w:i w:val="false"/>
+          <w:iCs w:val="false"/>
+        </w:rPr>
+        <w:t xml:space="preserve">” </w:t>
+      </w:r>
+      <w:r>
+        <w:rPr>
+          <w:b w:val="false"/>
+          <w:bCs w:val="false"/>
+          <w:i w:val="false"/>
+          <w:iCs w:val="false"/>
+        </w:rPr>
+        <w:t>to Commit All the Updated and New Files to the Git-Hub</w:t>
       </w:r>
     </w:p>
     <w:p>
@@ -359,103 +441,26 @@
           <w:iCs w:val="false"/>
           <w:u w:val="none"/>
         </w:rPr>
-        <w:t>git remote add origin https://github.com/sanjaytamakuwala/TheFullStackDeveloper.</w:t>
-      </w:r>
-      <w:r>
-        <w:rPr>
-          <w:b/>
-          <w:bCs/>
-          <w:i w:val="false"/>
-          <w:iCs w:val="false"/>
-          <w:u w:val="none"/>
-        </w:rPr>
-        <w:t>git</w:t>
-      </w:r>
-      <w:r>
-        <w:rPr>
-          <w:b/>
-          <w:bCs/>
-          <w:i w:val="false"/>
-          <w:iCs w:val="false"/>
-        </w:rPr>
-        <w:t>" .</w:t>
-      </w:r>
-      <w:r>
-        <w:rPr>
-          <w:b w:val="false"/>
-          <w:bCs w:val="false"/>
-          <w:i w:val="false"/>
-          <w:iCs w:val="false"/>
-        </w:rPr>
-        <w:t xml:space="preserve">” to </w:t>
-      </w:r>
-      <w:r>
-        <w:rPr>
-          <w:b w:val="false"/>
-          <w:bCs w:val="false"/>
-          <w:i w:val="false"/>
-          <w:iCs w:val="false"/>
-        </w:rPr>
-        <w:t>Add/</w:t>
-      </w:r>
-      <w:r>
-        <w:rPr>
-          <w:b w:val="false"/>
-          <w:bCs w:val="false"/>
-          <w:i w:val="false"/>
-          <w:iCs w:val="false"/>
-        </w:rPr>
-        <w:t xml:space="preserve">Link the Local Directory </w:t>
-      </w:r>
-      <w:r>
-        <w:rPr>
-          <w:b w:val="false"/>
-          <w:bCs w:val="false"/>
-          <w:i w:val="false"/>
-          <w:iCs w:val="false"/>
-        </w:rPr>
-        <w:t>of the System</w:t>
-      </w:r>
-      <w:r>
-        <w:rPr>
-          <w:b w:val="false"/>
-          <w:bCs w:val="false"/>
-          <w:i w:val="false"/>
-          <w:iCs w:val="false"/>
-        </w:rPr>
-        <w:t xml:space="preserve"> to the </w:t>
-      </w:r>
-      <w:r>
-        <w:rPr>
-          <w:b w:val="false"/>
-          <w:bCs w:val="false"/>
-          <w:i w:val="false"/>
-          <w:iCs w:val="false"/>
-        </w:rPr>
-        <w:t xml:space="preserve">Remote Repository of the </w:t>
-      </w:r>
-      <w:r>
-        <w:rPr>
-          <w:b w:val="false"/>
-          <w:bCs w:val="false"/>
-          <w:i w:val="false"/>
-          <w:iCs w:val="false"/>
-        </w:rPr>
-        <w:t>Git-Hub</w:t>
-      </w:r>
-    </w:p>
-    <w:p>
-      <w:pPr>
-        <w:pStyle w:val="Normal"/>
-        <w:numPr>
-          <w:ilvl w:val="0"/>
-          <w:numId w:val="1"/>
-        </w:numPr>
-        <w:rPr>
-          <w:b w:val="false"/>
-          <w:b w:val="false"/>
-          <w:bCs w:val="false"/>
-        </w:rPr>
+        <w:t>git remote add origin https://github.com/sanjaytamakuwala/TheFullStackDeveloper.git</w:t>
+      </w:r>
+      <w:r>
+        <w:rPr>
+          <w:b w:val="false"/>
+          <w:bCs w:val="false"/>
+          <w:i w:val="false"/>
+          <w:iCs w:val="false"/>
+        </w:rPr>
+        <w:t>” to Add/Link the Local Directory of the System to the Remote Repository of the Git-Hub</w:t>
+      </w:r>
+    </w:p>
+    <w:p>
+      <w:pPr>
+        <w:pStyle w:val="Normal"/>
+        <w:numPr>
+          <w:ilvl w:val="0"/>
+          <w:numId w:val="1"/>
+        </w:numPr>
+        <w:rPr/>
       </w:pPr>
       <w:r>
         <w:rPr>
@@ -473,88 +478,16 @@
           <w:i w:val="false"/>
           <w:iCs w:val="false"/>
         </w:rPr>
-        <w:t xml:space="preserve">git </w:t>
-      </w:r>
-      <w:r>
-        <w:rPr>
-          <w:b/>
-          <w:bCs/>
-          <w:i w:val="false"/>
-          <w:iCs w:val="false"/>
-        </w:rPr>
-        <w:t>push -u origin master</w:t>
-      </w:r>
-      <w:r>
-        <w:rPr>
-          <w:b/>
-          <w:bCs/>
-          <w:i w:val="false"/>
-          <w:iCs w:val="false"/>
-        </w:rPr>
-        <w:t>.</w:t>
-      </w:r>
-      <w:r>
-        <w:rPr>
-          <w:b w:val="false"/>
-          <w:bCs w:val="false"/>
-          <w:i w:val="false"/>
-          <w:iCs w:val="false"/>
-        </w:rPr>
-        <w:t xml:space="preserve">” to </w:t>
-      </w:r>
-      <w:r>
-        <w:rPr>
-          <w:b w:val="false"/>
-          <w:bCs w:val="false"/>
-          <w:i w:val="false"/>
-          <w:iCs w:val="false"/>
-        </w:rPr>
-        <w:t>Push</w:t>
-      </w:r>
-      <w:r>
-        <w:rPr>
-          <w:b w:val="false"/>
-          <w:bCs w:val="false"/>
-          <w:i w:val="false"/>
-          <w:iCs w:val="false"/>
-        </w:rPr>
-        <w:t xml:space="preserve"> All the </w:t>
-      </w:r>
-      <w:r>
-        <w:rPr>
-          <w:b w:val="false"/>
-          <w:bCs w:val="false"/>
-          <w:i w:val="false"/>
-          <w:iCs w:val="false"/>
-        </w:rPr>
-        <w:t>Local Changes</w:t>
-      </w:r>
-      <w:r>
-        <w:rPr>
-          <w:b w:val="false"/>
-          <w:bCs w:val="false"/>
-          <w:i w:val="false"/>
-          <w:iCs w:val="false"/>
-        </w:rPr>
-        <w:t xml:space="preserve"> to the </w:t>
-      </w:r>
-      <w:r>
-        <w:rPr>
-          <w:b w:val="false"/>
-          <w:bCs w:val="false"/>
-          <w:i w:val="false"/>
-          <w:iCs w:val="false"/>
-        </w:rPr>
-        <w:t xml:space="preserve">Remote Repository of the </w:t>
-      </w:r>
-      <w:r>
-        <w:rPr>
-          <w:b w:val="false"/>
-          <w:bCs w:val="false"/>
-          <w:i w:val="false"/>
-          <w:iCs w:val="false"/>
-        </w:rPr>
-        <w:t>Git-Hub</w:t>
+        <w:t>git push -u origin master</w:t>
+      </w:r>
+      <w:r>
+        <w:rPr>
+          <w:b w:val="false"/>
+          <w:bCs w:val="false"/>
+          <w:i w:val="false"/>
+          <w:iCs w:val="false"/>
+        </w:rPr>
+        <w:t>” to Push All the Local Changes to the Remote Repository of the Git-Hub</w:t>
       </w:r>
     </w:p>
     <w:p>
@@ -573,6 +506,7 @@
       <w:pgNumType w:fmt="decimal"/>
       <w:formProt w:val="false"/>
       <w:textDirection w:val="lrTb"/>
+      <w:docGrid w:type="default" w:linePitch="240" w:charSpace="4294961151"/>
     </w:sectPr>
   </w:body>
 </w:document>
@@ -824,15 +758,12 @@
     <w:rPrDefault>
       <w:rPr>
         <w:rFonts w:ascii="Liberation Serif" w:hAnsi="Liberation Serif" w:eastAsia="Noto Sans CJK SC Regular" w:cs="FreeSans"/>
-        <w:sz w:val="24"/>
         <w:szCs w:val="24"/>
         <w:lang w:val="en-IN" w:eastAsia="zh-CN" w:bidi="hi-IN"/>
       </w:rPr>
     </w:rPrDefault>
     <w:pPrDefault>
-      <w:pPr>
-        <w:widowControl/>
-      </w:pPr>
+      <w:pPr/>
     </w:pPrDefault>
   </w:docDefaults>
   <w:style w:type="paragraph" w:styleId="Normal">
@@ -840,10 +771,12 @@
     <w:qFormat/>
     <w:pPr>
       <w:widowControl/>
+      <w:bidi w:val="0"/>
+      <w:jc w:val="left"/>
     </w:pPr>
     <w:rPr>
       <w:rFonts w:ascii="Liberation Serif" w:hAnsi="Liberation Serif" w:eastAsia="Noto Sans CJK SC Regular" w:cs="FreeSans"/>
-      <w:color w:val="auto"/>
+      <w:color w:val="00000A"/>
       <w:sz w:val="24"/>
       <w:szCs w:val="24"/>
       <w:lang w:val="en-IN" w:eastAsia="zh-CN" w:bidi="hi-IN"/>

</xml_diff>